<commit_message>
Piccole modifiche a im e um
</commit_message>
<xml_diff>
--- a/manualeUtente/man_installazione.docx
+++ b/manualeUtente/man_installazione.docx
@@ -97,7 +97,13 @@
                                       </w:rPr>
                                       <w:t xml:space="preserve">M </w:t>
                                     </w:r>
-                                    <w:proofErr w:type="gramStart"/>
+                                    <w:r>
+                                      <w:rPr>
+                                        <w:color w:val="1F4E79"/>
+                                        <w:lang w:val="en-GB"/>
+                                      </w:rPr>
+                                      <w:t xml:space="preserve">        </w:t>
+                                    </w:r>
                                     <w:r>
                                       <w:rPr>
                                         <w:color w:val="1F4E79"/>
@@ -112,16 +118,20 @@
                                       </w:rPr>
                                       <w:t xml:space="preserve"> </w:t>
                                     </w:r>
-                                    <w:proofErr w:type="spellStart"/>
                                     <w:r>
                                       <w:rPr>
                                         <w:color w:val="1F4E79"/>
                                         <w:lang w:val="en-GB"/>
                                       </w:rPr>
-                                      <w:t>d’INSTALLAZIONE</w:t>
+                                      <w:t>D</w:t>
                                     </w:r>
-                                    <w:proofErr w:type="spellEnd"/>
-                                    <w:proofErr w:type="gramEnd"/>
+                                    <w:r>
+                                      <w:rPr>
+                                        <w:color w:val="1F4E79"/>
+                                        <w:lang w:val="en-GB"/>
+                                      </w:rPr>
+                                      <w:t>’INSTALLAZIONE</w:t>
+                                    </w:r>
                                   </w:sdtContent>
                                 </w:sdt>
                               </w:p>
@@ -344,7 +354,13 @@
                                 </w:rPr>
                                 <w:t xml:space="preserve">M </w:t>
                               </w:r>
-                              <w:proofErr w:type="gramStart"/>
+                              <w:r>
+                                <w:rPr>
+                                  <w:color w:val="1F4E79"/>
+                                  <w:lang w:val="en-GB"/>
+                                </w:rPr>
+                                <w:t xml:space="preserve">        </w:t>
+                              </w:r>
                               <w:r>
                                 <w:rPr>
                                   <w:color w:val="1F4E79"/>
@@ -359,16 +375,20 @@
                                 </w:rPr>
                                 <w:t xml:space="preserve"> </w:t>
                               </w:r>
-                              <w:proofErr w:type="spellStart"/>
                               <w:r>
                                 <w:rPr>
                                   <w:color w:val="1F4E79"/>
                                   <w:lang w:val="en-GB"/>
                                 </w:rPr>
-                                <w:t>d’INSTALLAZIONE</w:t>
+                                <w:t>D</w:t>
                               </w:r>
-                              <w:proofErr w:type="spellEnd"/>
-                              <w:proofErr w:type="gramEnd"/>
+                              <w:r>
+                                <w:rPr>
+                                  <w:color w:val="1F4E79"/>
+                                  <w:lang w:val="en-GB"/>
+                                </w:rPr>
+                                <w:t>’INSTALLAZIONE</w:t>
+                              </w:r>
                             </w:sdtContent>
                           </w:sdt>
                         </w:p>
@@ -1828,79 +1848,6 @@
           <w:r>
             <w:fldChar w:fldCharType="separate"/>
           </w:r>
-          <w:hyperlink w:anchor="_Toc62289206" w:history="1">
-            <w:r>
-              <w:rPr>
-                <w:rStyle w:val="Collegamentoipertestuale"/>
-                <w:rFonts w:ascii="Century Gothic" w:eastAsia="Droid Sans" w:hAnsi="Century Gothic" w:cs="Times New Roman"/>
-                <w:noProof/>
-                <w:lang w:eastAsia="en-US"/>
-              </w:rPr>
-              <w:t>Revision History</w:t>
-            </w:r>
-            <w:r>
-              <w:rPr>
-                <w:noProof/>
-                <w:webHidden/>
-              </w:rPr>
-              <w:tab/>
-            </w:r>
-            <w:r>
-              <w:rPr>
-                <w:noProof/>
-                <w:webHidden/>
-              </w:rPr>
-              <w:fldChar w:fldCharType="begin"/>
-            </w:r>
-            <w:r>
-              <w:rPr>
-                <w:noProof/>
-                <w:webHidden/>
-              </w:rPr>
-              <w:instrText xml:space="preserve"> PAGEREF _Toc62289206 \h </w:instrText>
-            </w:r>
-            <w:r>
-              <w:rPr>
-                <w:noProof/>
-                <w:webHidden/>
-              </w:rPr>
-            </w:r>
-            <w:r>
-              <w:rPr>
-                <w:noProof/>
-                <w:webHidden/>
-              </w:rPr>
-              <w:fldChar w:fldCharType="separate"/>
-            </w:r>
-            <w:r>
-              <w:rPr>
-                <w:noProof/>
-                <w:webHidden/>
-              </w:rPr>
-              <w:t>2</w:t>
-            </w:r>
-            <w:r>
-              <w:rPr>
-                <w:noProof/>
-                <w:webHidden/>
-              </w:rPr>
-              <w:fldChar w:fldCharType="end"/>
-            </w:r>
-          </w:hyperlink>
-        </w:p>
-        <w:p>
-          <w:pPr>
-            <w:pStyle w:val="Sommario1"/>
-            <w:rPr>
-              <w:b w:val="0"/>
-              <w:bCs w:val="0"/>
-              <w:noProof/>
-              <w:color w:val="auto"/>
-              <w:sz w:val="22"/>
-              <w:szCs w:val="22"/>
-              <w:lang w:eastAsia="it-IT"/>
-            </w:rPr>
-          </w:pPr>
           <w:hyperlink w:anchor="_Toc62289207" w:history="1">
             <w:r>
               <w:rPr>
@@ -3265,7 +3212,6 @@
         </w:numPr>
         <w:jc w:val="both"/>
         <w:rPr>
-          <w:rStyle w:val="eop"/>
           <w:rFonts w:cs="Calibri"/>
           <w:color w:val="000000" w:themeColor="text1"/>
           <w:sz w:val="24"/>
@@ -3287,22 +3233,6 @@
         <w:t>Come terminare il sistema</w:t>
       </w:r>
     </w:p>
-    <w:p>
-      <w:pPr>
-        <w:pStyle w:val="Nessunaspaziatura"/>
-        <w:jc w:val="both"/>
-        <w:rPr>
-          <w:rStyle w:val="eop"/>
-          <w:rFonts w:cs="Calibri"/>
-          <w:color w:val="000000" w:themeColor="text1"/>
-          <w:sz w:val="24"/>
-          <w:szCs w:val="24"/>
-          <w:shd w:val="clear" w:color="auto" w:fill="FFFFFF"/>
-          <w:lang w:val="it-IT"/>
-        </w:rPr>
-      </w:pPr>
-    </w:p>
-    <w:p/>
     <w:p>
       <w:pPr>
         <w:pStyle w:val="Titolo1"/>
@@ -3433,31 +3363,7 @@
           <w:shd w:val="clear" w:color="auto" w:fill="FFFFFF"/>
           <w:lang w:val="it-IT"/>
         </w:rPr>
-        <w:t xml:space="preserve">Spazio libero su disco di almeno </w:t>
-      </w:r>
-      <w:proofErr w:type="gramStart"/>
-      <w:r>
-        <w:rPr>
-          <w:rFonts w:cs="Calibri"/>
-          <w:color w:val="000000" w:themeColor="text1"/>
-          <w:sz w:val="24"/>
-          <w:szCs w:val="24"/>
-          <w:shd w:val="clear" w:color="auto" w:fill="FFFFFF"/>
-          <w:lang w:val="it-IT"/>
-        </w:rPr>
-        <w:t>4</w:t>
-      </w:r>
-      <w:proofErr w:type="gramEnd"/>
-      <w:r>
-        <w:rPr>
-          <w:rFonts w:cs="Calibri"/>
-          <w:color w:val="000000" w:themeColor="text1"/>
-          <w:sz w:val="24"/>
-          <w:szCs w:val="24"/>
-          <w:shd w:val="clear" w:color="auto" w:fill="FFFFFF"/>
-          <w:lang w:val="it-IT"/>
-        </w:rPr>
-        <w:t xml:space="preserve"> GB</w:t>
+        <w:t>Spazio libero su disco di almeno 4 GB</w:t>
       </w:r>
     </w:p>
     <w:p>
@@ -3507,31 +3413,7 @@
           <w:shd w:val="clear" w:color="auto" w:fill="FFFFFF"/>
           <w:lang w:val="it-IT"/>
         </w:rPr>
-        <w:t xml:space="preserve">la macchina su cui si intende installare il software </w:t>
-      </w:r>
-      <w:proofErr w:type="gramStart"/>
-      <w:r>
-        <w:rPr>
-          <w:rFonts w:cs="Calibri"/>
-          <w:color w:val="000000" w:themeColor="text1"/>
-          <w:sz w:val="24"/>
-          <w:szCs w:val="24"/>
-          <w:shd w:val="clear" w:color="auto" w:fill="FFFFFF"/>
-          <w:lang w:val="it-IT"/>
-        </w:rPr>
-        <w:t>non raggiunge</w:t>
-      </w:r>
-      <w:proofErr w:type="gramEnd"/>
-      <w:r>
-        <w:rPr>
-          <w:rFonts w:cs="Calibri"/>
-          <w:color w:val="000000" w:themeColor="text1"/>
-          <w:sz w:val="24"/>
-          <w:szCs w:val="24"/>
-          <w:shd w:val="clear" w:color="auto" w:fill="FFFFFF"/>
-          <w:lang w:val="it-IT"/>
-        </w:rPr>
-        <w:t xml:space="preserve"> tali requisiti minimi, non è garantito il corretto funzionamento.</w:t>
+        <w:t>la macchina su cui si intende installare il software non raggiunge tali requisiti minimi, non è garantito il corretto funzionamento.</w:t>
       </w:r>
     </w:p>
     <w:p>
@@ -4360,7 +4242,15 @@
           <w:szCs w:val="24"/>
           <w:shd w:val="clear" w:color="auto" w:fill="FFFFFF"/>
         </w:rPr>
-        <w:t>creazione del database</w:t>
+        <w:t>C</w:t>
+      </w:r>
+      <w:r>
+        <w:rPr>
+          <w:sz w:val="24"/>
+          <w:szCs w:val="24"/>
+          <w:shd w:val="clear" w:color="auto" w:fill="FFFFFF"/>
+        </w:rPr>
+        <w:t>reazione del database</w:t>
       </w:r>
       <w:bookmarkEnd w:id="16"/>
     </w:p>
@@ -4601,7 +4491,15 @@
           <w:szCs w:val="24"/>
           <w:shd w:val="clear" w:color="auto" w:fill="FFFFFF"/>
         </w:rPr>
-        <w:t xml:space="preserve">avvio </w:t>
+        <w:t>A</w:t>
+      </w:r>
+      <w:r>
+        <w:rPr>
+          <w:sz w:val="24"/>
+          <w:szCs w:val="24"/>
+          <w:shd w:val="clear" w:color="auto" w:fill="FFFFFF"/>
+        </w:rPr>
+        <w:t xml:space="preserve">vvio </w:t>
       </w:r>
       <w:proofErr w:type="spellStart"/>
       <w:r>
@@ -5308,13 +5206,7 @@
         <w:t xml:space="preserve">. </w:t>
       </w:r>
       <w:r>
-        <w:t>A</w:t>
-      </w:r>
-      <w:r>
-        <w:t xml:space="preserve">vvio </w:t>
-      </w:r>
-      <w:r>
-        <w:t>del sistema</w:t>
+        <w:t>Avvio del sistema</w:t>
       </w:r>
       <w:bookmarkEnd w:id="22"/>
     </w:p>
@@ -6128,7 +6020,6 @@
       <w:t xml:space="preserve">- Prof.ssa </w:t>
     </w:r>
     <w:proofErr w:type="spellStart"/>
-    <w:proofErr w:type="gramStart"/>
     <w:r>
       <w:rPr>
         <w:rFonts w:asciiTheme="majorHAnsi" w:eastAsia="Calibri" w:hAnsiTheme="majorHAnsi" w:cs="Times New Roman"/>
@@ -6140,7 +6031,6 @@
       <w:t>F.Ferrucci</w:t>
     </w:r>
     <w:proofErr w:type="spellEnd"/>
-    <w:proofErr w:type="gramEnd"/>
   </w:p>
   <w:p>
     <w:pPr>
@@ -6344,7 +6234,6 @@
       <w:t xml:space="preserve">- Prof.ssa </w:t>
     </w:r>
     <w:proofErr w:type="spellStart"/>
-    <w:proofErr w:type="gramStart"/>
     <w:r>
       <w:rPr>
         <w:rFonts w:asciiTheme="majorHAnsi" w:eastAsia="Calibri" w:hAnsiTheme="majorHAnsi" w:cs="Times New Roman"/>
@@ -6356,7 +6245,6 @@
       <w:t>F.Ferrucci</w:t>
     </w:r>
     <w:proofErr w:type="spellEnd"/>
-    <w:proofErr w:type="gramEnd"/>
   </w:p>
   <w:p>
     <w:pPr>
@@ -12436,16 +12324,25 @@
 </file>
 
 <file path=customXml/item2.xml><?xml version="1.0" encoding="utf-8"?>
+<b:Sources xmlns:b="http://schemas.openxmlformats.org/officeDocument/2006/bibliography" SelectedStyle="\apasixtheditionofficeonline.xsl" StyleName="APA" Version="6"/>
+</file>
+
+<file path=customXml/item3.xml><?xml version="1.0" encoding="utf-8"?>
 <p:properties xmlns:p="http://schemas.microsoft.com/office/2006/metadata/properties" xmlns:xsi="http://www.w3.org/2001/XMLSchema-instance" xmlns:pc="http://schemas.microsoft.com/office/infopath/2007/PartnerControls">
   <documentManagement/>
 </p:properties>
 </file>
 
-<file path=customXml/item3.xml><?xml version="1.0" encoding="utf-8"?>
-<b:Sources xmlns:b="http://schemas.openxmlformats.org/officeDocument/2006/bibliography" SelectedStyle="\apasixtheditionofficeonline.xsl" StyleName="APA" Version="6"/>
+<file path=customXml/item4.xml><?xml version="1.0" encoding="utf-8"?>
+<?mso-contentType ?>
+<FormTemplates xmlns="http://schemas.microsoft.com/sharepoint/v3/contenttype/forms">
+  <Display>DocumentLibraryForm</Display>
+  <Edit>DocumentLibraryForm</Edit>
+  <New>DocumentLibraryForm</New>
+</FormTemplates>
 </file>
 
-<file path=customXml/item4.xml><?xml version="1.0" encoding="utf-8"?>
+<file path=customXml/item5.xml><?xml version="1.0" encoding="utf-8"?>
 <ct:contentTypeSchema xmlns:ct="http://schemas.microsoft.com/office/2006/metadata/contentType" xmlns:ma="http://schemas.microsoft.com/office/2006/metadata/properties/metaAttributes" ct:_="" ma:_="" ma:contentTypeName="Documento" ma:contentTypeID="0x010100840053E01BAC1847A33C5CEC6AC3E775" ma:contentTypeVersion="6" ma:contentTypeDescription="Creare un nuovo documento." ma:contentTypeScope="" ma:versionID="57b0dcc9f6eb1763dd72ab6fe9c9e81e">
   <xsd:schema xmlns:xsd="http://www.w3.org/2001/XMLSchema" xmlns:xs="http://www.w3.org/2001/XMLSchema" xmlns:p="http://schemas.microsoft.com/office/2006/metadata/properties" xmlns:ns2="74079e45-7f65-4138-97dc-157eadf0f424" targetNamespace="http://schemas.microsoft.com/office/2006/metadata/properties" ma:root="true" ma:fieldsID="873e157d534e492989b59cf24606d719" ns2:_="">
     <xsd:import namespace="74079e45-7f65-4138-97dc-157eadf0f424"/>
@@ -12603,15 +12500,6 @@
 </ct:contentTypeSchema>
 </file>
 
-<file path=customXml/item5.xml><?xml version="1.0" encoding="utf-8"?>
-<?mso-contentType ?>
-<FormTemplates xmlns="http://schemas.microsoft.com/sharepoint/v3/contenttype/forms">
-  <Display>DocumentLibraryForm</Display>
-  <Edit>DocumentLibraryForm</Edit>
-  <New>DocumentLibraryForm</New>
-</FormTemplates>
-</file>
-
 <file path=customXml/itemProps1.xml><?xml version="1.0" encoding="utf-8"?>
 <ds:datastoreItem xmlns:ds="http://schemas.openxmlformats.org/officeDocument/2006/customXml" ds:itemID="{55AF091B-3C7A-41E3-B477-F2FDAA23CFDA}">
   <ds:schemaRefs>
@@ -12621,6 +12509,14 @@
 </file>
 
 <file path=customXml/itemProps2.xml><?xml version="1.0" encoding="utf-8"?>
+<ds:datastoreItem xmlns:ds="http://schemas.openxmlformats.org/officeDocument/2006/customXml" ds:itemID="{54AD49FC-D98C-4F9E-AAC5-45C685F40CDF}">
+  <ds:schemaRefs>
+    <ds:schemaRef ds:uri="http://schemas.openxmlformats.org/officeDocument/2006/bibliography"/>
+  </ds:schemaRefs>
+</ds:datastoreItem>
+</file>
+
+<file path=customXml/itemProps3.xml><?xml version="1.0" encoding="utf-8"?>
 <ds:datastoreItem xmlns:ds="http://schemas.openxmlformats.org/officeDocument/2006/customXml" ds:itemID="{F5E16F7D-B6E2-4FD1-9F73-053F941DA89E}">
   <ds:schemaRefs>
     <ds:schemaRef ds:uri="http://schemas.microsoft.com/office/2006/metadata/properties"/>
@@ -12629,15 +12525,15 @@
 </ds:datastoreItem>
 </file>
 
-<file path=customXml/itemProps3.xml><?xml version="1.0" encoding="utf-8"?>
-<ds:datastoreItem xmlns:ds="http://schemas.openxmlformats.org/officeDocument/2006/customXml" ds:itemID="{54AD49FC-D98C-4F9E-AAC5-45C685F40CDF}">
+<file path=customXml/itemProps4.xml><?xml version="1.0" encoding="utf-8"?>
+<ds:datastoreItem xmlns:ds="http://schemas.openxmlformats.org/officeDocument/2006/customXml" ds:itemID="{08640AF7-34B6-48E9-8C2A-C480C5D3D602}">
   <ds:schemaRefs>
-    <ds:schemaRef ds:uri="http://schemas.openxmlformats.org/officeDocument/2006/bibliography"/>
+    <ds:schemaRef ds:uri="http://schemas.microsoft.com/sharepoint/v3/contenttype/forms"/>
   </ds:schemaRefs>
 </ds:datastoreItem>
 </file>
 
-<file path=customXml/itemProps4.xml><?xml version="1.0" encoding="utf-8"?>
+<file path=customXml/itemProps5.xml><?xml version="1.0" encoding="utf-8"?>
 <ds:datastoreItem xmlns:ds="http://schemas.openxmlformats.org/officeDocument/2006/customXml" ds:itemID="{DEF1F08F-7FAD-494A-A181-358746C6C4FA}">
   <ds:schemaRefs>
     <ds:schemaRef ds:uri="http://schemas.microsoft.com/office/2006/metadata/contentType"/>
@@ -12653,12 +12549,4 @@
     <ds:schemaRef ds:uri="http://schemas.microsoft.com/internal/obd"/>
   </ds:schemaRefs>
 </ds:datastoreItem>
-</file>
-
-<file path=customXml/itemProps5.xml><?xml version="1.0" encoding="utf-8"?>
-<ds:datastoreItem xmlns:ds="http://schemas.openxmlformats.org/officeDocument/2006/customXml" ds:itemID="{08640AF7-34B6-48E9-8C2A-C480C5D3D602}">
-  <ds:schemaRefs>
-    <ds:schemaRef ds:uri="http://schemas.microsoft.com/sharepoint/v3/contenttype/forms"/>
-  </ds:schemaRefs>
-</ds:datastoreItem>
 </file>
</xml_diff>